<commit_message>
Modified and Added Timer :
</commit_message>
<xml_diff>
--- a/Report/Word/Embedded Final Project.docx
+++ b/Report/Word/Embedded Final Project.docx
@@ -1744,6 +1744,14 @@
           <w:sz w:val="24"/>
           <w:szCs w:val="24"/>
         </w:rPr>
+        <w:t>(</w:t>
+      </w:r>
+      <w:r>
+        <w:rPr>
+          <w:rFonts w:asciiTheme="majorBidi" w:hAnsiTheme="majorBidi" w:cstheme="majorBidi"/>
+          <w:sz w:val="24"/>
+          <w:szCs w:val="24"/>
+        </w:rPr>
         <w:t>4</w:t>
       </w:r>
       <w:r>
@@ -1752,6 +1760,14 @@
           <w:sz w:val="24"/>
           <w:szCs w:val="24"/>
         </w:rPr>
+        <w:t xml:space="preserve"> </w:t>
+      </w:r>
+      <w:r>
+        <w:rPr>
+          <w:rFonts w:asciiTheme="majorBidi" w:hAnsiTheme="majorBidi" w:cstheme="majorBidi"/>
+          <w:sz w:val="24"/>
+          <w:szCs w:val="24"/>
+        </w:rPr>
         <w:t>*</w:t>
       </w:r>
       <w:r>
@@ -1760,15 +1776,31 @@
           <w:sz w:val="24"/>
           <w:szCs w:val="24"/>
         </w:rPr>
-        <w:t>3 Keypad</w:t>
-      </w:r>
-      <w:r>
-        <w:rPr>
-          <w:rFonts w:asciiTheme="majorBidi" w:hAnsiTheme="majorBidi" w:cstheme="majorBidi"/>
-          <w:sz w:val="24"/>
-          <w:szCs w:val="24"/>
-        </w:rPr>
-        <w:tab/>
+        <w:t xml:space="preserve"> </w:t>
+      </w:r>
+      <w:r>
+        <w:rPr>
+          <w:rFonts w:asciiTheme="majorBidi" w:hAnsiTheme="majorBidi" w:cstheme="majorBidi"/>
+          <w:sz w:val="24"/>
+          <w:szCs w:val="24"/>
+        </w:rPr>
+        <w:t>3</w:t>
+      </w:r>
+      <w:r>
+        <w:rPr>
+          <w:rFonts w:asciiTheme="majorBidi" w:hAnsiTheme="majorBidi" w:cstheme="majorBidi"/>
+          <w:sz w:val="24"/>
+          <w:szCs w:val="24"/>
+        </w:rPr>
+        <w:t>)</w:t>
+      </w:r>
+      <w:r>
+        <w:rPr>
+          <w:rFonts w:asciiTheme="majorBidi" w:hAnsiTheme="majorBidi" w:cstheme="majorBidi"/>
+          <w:sz w:val="24"/>
+          <w:szCs w:val="24"/>
+        </w:rPr>
+        <w:t xml:space="preserve"> Keypad</w:t>
       </w:r>
       <w:r>
         <w:rPr>
@@ -2164,23 +2196,7 @@
           <w:sz w:val="24"/>
           <w:szCs w:val="24"/>
         </w:rPr>
-        <w:t>Git-hub Repo</w:t>
-      </w:r>
-      <w:r>
-        <w:rPr>
-          <w:rFonts w:asciiTheme="majorBidi" w:hAnsiTheme="majorBidi" w:cstheme="majorBidi"/>
-          <w:sz w:val="24"/>
-          <w:szCs w:val="24"/>
-        </w:rPr>
-        <w:tab/>
-      </w:r>
-      <w:r>
-        <w:rPr>
-          <w:rFonts w:asciiTheme="majorBidi" w:hAnsiTheme="majorBidi" w:cstheme="majorBidi"/>
-          <w:sz w:val="24"/>
-          <w:szCs w:val="24"/>
-        </w:rPr>
-        <w:tab/>
+        <w:t>Full Schematic (Proteus)</w:t>
       </w:r>
       <w:r>
         <w:rPr>
@@ -2288,15 +2304,131 @@
           <w:sz w:val="24"/>
           <w:szCs w:val="24"/>
         </w:rPr>
+        <w:t>Git-hub Repo</w:t>
+      </w:r>
+      <w:r>
+        <w:rPr>
+          <w:rFonts w:asciiTheme="majorBidi" w:hAnsiTheme="majorBidi" w:cstheme="majorBidi"/>
+          <w:sz w:val="24"/>
+          <w:szCs w:val="24"/>
+        </w:rPr>
+        <w:tab/>
+      </w:r>
+      <w:r>
+        <w:rPr>
+          <w:rFonts w:asciiTheme="majorBidi" w:hAnsiTheme="majorBidi" w:cstheme="majorBidi"/>
+          <w:sz w:val="24"/>
+          <w:szCs w:val="24"/>
+        </w:rPr>
+        <w:tab/>
+      </w:r>
+      <w:r>
+        <w:rPr>
+          <w:rFonts w:asciiTheme="majorBidi" w:hAnsiTheme="majorBidi" w:cstheme="majorBidi"/>
+          <w:sz w:val="24"/>
+          <w:szCs w:val="24"/>
+        </w:rPr>
+        <w:tab/>
+      </w:r>
+      <w:r>
+        <w:rPr>
+          <w:rFonts w:asciiTheme="majorBidi" w:hAnsiTheme="majorBidi" w:cstheme="majorBidi"/>
+          <w:sz w:val="24"/>
+          <w:szCs w:val="24"/>
+        </w:rPr>
+        <w:tab/>
+      </w:r>
+      <w:r>
+        <w:rPr>
+          <w:rFonts w:asciiTheme="majorBidi" w:hAnsiTheme="majorBidi" w:cstheme="majorBidi"/>
+          <w:sz w:val="24"/>
+          <w:szCs w:val="24"/>
+        </w:rPr>
+        <w:tab/>
+      </w:r>
+      <w:r>
+        <w:rPr>
+          <w:rFonts w:asciiTheme="majorBidi" w:hAnsiTheme="majorBidi" w:cstheme="majorBidi"/>
+          <w:sz w:val="24"/>
+          <w:szCs w:val="24"/>
+        </w:rPr>
+        <w:tab/>
+      </w:r>
+      <w:r>
+        <w:rPr>
+          <w:rFonts w:asciiTheme="majorBidi" w:hAnsiTheme="majorBidi" w:cstheme="majorBidi"/>
+          <w:sz w:val="24"/>
+          <w:szCs w:val="24"/>
+        </w:rPr>
+        <w:tab/>
+      </w:r>
+      <w:r>
+        <w:rPr>
+          <w:rFonts w:asciiTheme="majorBidi" w:hAnsiTheme="majorBidi" w:cstheme="majorBidi"/>
+          <w:sz w:val="24"/>
+          <w:szCs w:val="24"/>
+        </w:rPr>
+        <w:tab/>
+      </w:r>
+      <w:r>
+        <w:rPr>
+          <w:rFonts w:asciiTheme="majorBidi" w:hAnsiTheme="majorBidi" w:cstheme="majorBidi"/>
+          <w:sz w:val="24"/>
+          <w:szCs w:val="24"/>
+        </w:rPr>
+        <w:tab/>
+      </w:r>
+      <w:r>
+        <w:rPr>
+          <w:rFonts w:asciiTheme="majorBidi" w:hAnsiTheme="majorBidi" w:cstheme="majorBidi"/>
+          <w:sz w:val="24"/>
+          <w:szCs w:val="24"/>
+        </w:rPr>
+        <w:tab/>
+      </w:r>
+      <w:r>
+        <w:rPr>
+          <w:rFonts w:asciiTheme="majorBidi" w:hAnsiTheme="majorBidi" w:cstheme="majorBidi"/>
+          <w:sz w:val="24"/>
+          <w:szCs w:val="24"/>
+        </w:rPr>
+        <w:tab/>
+      </w:r>
+      <w:r>
+        <w:rPr>
+          <w:rFonts w:asciiTheme="majorBidi" w:hAnsiTheme="majorBidi" w:cstheme="majorBidi"/>
+          <w:sz w:val="24"/>
+          <w:szCs w:val="24"/>
+        </w:rPr>
+        <w:tab/>
+      </w:r>
+      <w:r>
+        <w:rPr>
+          <w:rFonts w:asciiTheme="majorBidi" w:hAnsiTheme="majorBidi" w:cstheme="majorBidi"/>
+          <w:sz w:val="24"/>
+          <w:szCs w:val="24"/>
+        </w:rPr>
+        <w:tab/>
+        <w:t>1</w:t>
+      </w:r>
+    </w:p>
+    <w:p>
+      <w:pPr>
+        <w:spacing w:after="0" w:line="240" w:lineRule="auto"/>
+        <w:contextualSpacing/>
+        <w:rPr>
+          <w:rFonts w:asciiTheme="majorBidi" w:hAnsiTheme="majorBidi" w:cstheme="majorBidi"/>
+          <w:sz w:val="24"/>
+          <w:szCs w:val="24"/>
+        </w:rPr>
+      </w:pPr>
+      <w:r>
+        <w:rPr>
+          <w:rFonts w:asciiTheme="majorBidi" w:hAnsiTheme="majorBidi" w:cstheme="majorBidi"/>
+          <w:sz w:val="24"/>
+          <w:szCs w:val="24"/>
+        </w:rPr>
         <w:t>Link to Code (Dropbox)</w:t>
-      </w:r>
-      <w:r>
-        <w:rPr>
-          <w:rFonts w:asciiTheme="majorBidi" w:hAnsiTheme="majorBidi" w:cstheme="majorBidi"/>
-          <w:sz w:val="24"/>
-          <w:szCs w:val="24"/>
-        </w:rPr>
-        <w:tab/>
       </w:r>
       <w:r>
         <w:rPr>
@@ -2688,166 +2820,29 @@
       </w:pPr>
       <w:r>
         <w:rPr>
-          <w:rFonts w:asciiTheme="majorBidi" w:hAnsiTheme="majorBidi" w:cstheme="majorBidi"/>
-          <w:sz w:val="24"/>
-          <w:szCs w:val="24"/>
-        </w:rPr>
-        <w:t>LCDs (Liquid Crystal Displays) are used for displaying status or parameters in embedded systems.</w:t>
-      </w:r>
-      <w:r>
-        <w:rPr>
-          <w:rFonts w:asciiTheme="majorBidi" w:hAnsiTheme="majorBidi" w:cstheme="majorBidi"/>
-          <w:sz w:val="24"/>
-          <w:szCs w:val="24"/>
-        </w:rPr>
-        <w:t xml:space="preserve"> </w:t>
-      </w:r>
-      <w:r>
-        <w:rPr>
-          <w:rFonts w:asciiTheme="majorBidi" w:hAnsiTheme="majorBidi" w:cstheme="majorBidi"/>
-          <w:sz w:val="24"/>
-          <w:szCs w:val="24"/>
-        </w:rPr>
-        <w:t>LCD 16x2 is a 16 pin device which has 8 data pins (D0-D7) and 3 control pins (RS, RW, EN). The</w:t>
-      </w:r>
-      <w:r>
-        <w:rPr>
-          <w:rFonts w:asciiTheme="majorBidi" w:hAnsiTheme="majorBidi" w:cstheme="majorBidi"/>
-          <w:sz w:val="24"/>
-          <w:szCs w:val="24"/>
-        </w:rPr>
-        <w:t xml:space="preserve"> </w:t>
-      </w:r>
-      <w:r>
-        <w:rPr>
-          <w:rFonts w:asciiTheme="majorBidi" w:hAnsiTheme="majorBidi" w:cstheme="majorBidi"/>
-          <w:sz w:val="24"/>
-          <w:szCs w:val="24"/>
-        </w:rPr>
-        <w:t>remaining 5 pins are for supply and backlight for the LCD.</w:t>
-      </w:r>
-    </w:p>
-    <w:p>
-      <w:pPr>
-        <w:spacing w:after="0" w:line="240" w:lineRule="auto"/>
-        <w:contextualSpacing/>
-        <w:rPr>
-          <w:rFonts w:asciiTheme="majorBidi" w:hAnsiTheme="majorBidi" w:cstheme="majorBidi"/>
-          <w:sz w:val="24"/>
-          <w:szCs w:val="24"/>
-        </w:rPr>
-      </w:pPr>
-      <w:r>
-        <w:rPr>
-          <w:rFonts w:asciiTheme="majorBidi" w:hAnsiTheme="majorBidi" w:cstheme="majorBidi"/>
-          <w:sz w:val="24"/>
-          <w:szCs w:val="24"/>
-        </w:rPr>
-        <w:t>The control pins help us configure the LCD in command mode or data mode. They also help configure read</w:t>
-      </w:r>
-      <w:r>
-        <w:rPr>
-          <w:rFonts w:asciiTheme="majorBidi" w:hAnsiTheme="majorBidi" w:cstheme="majorBidi"/>
-          <w:sz w:val="24"/>
-          <w:szCs w:val="24"/>
-        </w:rPr>
-        <w:t xml:space="preserve"> </w:t>
-      </w:r>
-      <w:r>
-        <w:rPr>
-          <w:rFonts w:asciiTheme="majorBidi" w:hAnsiTheme="majorBidi" w:cstheme="majorBidi"/>
-          <w:sz w:val="24"/>
-          <w:szCs w:val="24"/>
-        </w:rPr>
-        <w:t>mode or write mode and also when to read or write.</w:t>
-      </w:r>
-    </w:p>
-    <w:p>
-      <w:pPr>
-        <w:spacing w:after="0" w:line="240" w:lineRule="auto"/>
-        <w:contextualSpacing/>
-        <w:rPr>
-          <w:rFonts w:asciiTheme="majorBidi" w:hAnsiTheme="majorBidi" w:cstheme="majorBidi"/>
-          <w:sz w:val="24"/>
-          <w:szCs w:val="24"/>
-        </w:rPr>
-      </w:pPr>
-      <w:r>
-        <w:rPr>
-          <w:rFonts w:asciiTheme="majorBidi" w:hAnsiTheme="majorBidi" w:cstheme="majorBidi"/>
-          <w:sz w:val="24"/>
-          <w:szCs w:val="24"/>
-        </w:rPr>
-        <w:t xml:space="preserve">LCD 16x2 can be used in 4-bit mode or 8-bit mode depending on the requirement of the application. </w:t>
-      </w:r>
-      <w:r>
-        <w:rPr>
-          <w:rFonts w:asciiTheme="majorBidi" w:hAnsiTheme="majorBidi" w:cstheme="majorBidi"/>
-          <w:sz w:val="24"/>
-          <w:szCs w:val="24"/>
-        </w:rPr>
-        <w:t>To</w:t>
-      </w:r>
-      <w:r>
-        <w:rPr>
-          <w:rFonts w:asciiTheme="majorBidi" w:hAnsiTheme="majorBidi" w:cstheme="majorBidi"/>
-          <w:sz w:val="24"/>
-          <w:szCs w:val="24"/>
-        </w:rPr>
-        <w:t xml:space="preserve"> use it, we need to send certain commands to the LCD in command mode and once the LCD is</w:t>
-      </w:r>
-      <w:r>
-        <w:rPr>
-          <w:rFonts w:asciiTheme="majorBidi" w:hAnsiTheme="majorBidi" w:cstheme="majorBidi"/>
-          <w:sz w:val="24"/>
-          <w:szCs w:val="24"/>
-        </w:rPr>
-        <w:t xml:space="preserve"> </w:t>
-      </w:r>
-      <w:r>
-        <w:rPr>
-          <w:rFonts w:asciiTheme="majorBidi" w:hAnsiTheme="majorBidi" w:cstheme="majorBidi"/>
-          <w:sz w:val="24"/>
-          <w:szCs w:val="24"/>
-        </w:rPr>
-        <w:t>configured according to our need, we can send the required data in data mode.</w:t>
-      </w:r>
-    </w:p>
-    <w:p>
-      <w:pPr>
-        <w:spacing w:after="0" w:line="240" w:lineRule="auto"/>
-        <w:contextualSpacing/>
-        <w:rPr>
-          <w:rFonts w:asciiTheme="majorBidi" w:hAnsiTheme="majorBidi" w:cstheme="majorBidi"/>
-          <w:sz w:val="24"/>
-          <w:szCs w:val="24"/>
-        </w:rPr>
-      </w:pPr>
-      <w:r>
-        <w:rPr>
           <w:noProof/>
         </w:rPr>
         <w:drawing>
-          <wp:anchor distT="0" distB="0" distL="114300" distR="114300" simplePos="0" relativeHeight="251664384" behindDoc="1" locked="0" layoutInCell="1" allowOverlap="1" wp14:anchorId="126CE15C" wp14:editId="0A2406DB">
+          <wp:anchor distT="0" distB="0" distL="114300" distR="114300" simplePos="0" relativeHeight="251667456" behindDoc="1" locked="0" layoutInCell="1" allowOverlap="1" wp14:anchorId="07F7D14A" wp14:editId="4A1CDBE2">
             <wp:simplePos x="0" y="0"/>
             <wp:positionH relativeFrom="column">
-              <wp:posOffset>4114800</wp:posOffset>
+              <wp:posOffset>3999865</wp:posOffset>
             </wp:positionH>
             <wp:positionV relativeFrom="paragraph">
-              <wp:posOffset>20320</wp:posOffset>
+              <wp:posOffset>102870</wp:posOffset>
             </wp:positionV>
-            <wp:extent cx="2515870" cy="1389380"/>
-            <wp:effectExtent l="0" t="0" r="0" b="1270"/>
+            <wp:extent cx="2631440" cy="2143125"/>
+            <wp:effectExtent l="0" t="0" r="0" b="9525"/>
             <wp:wrapTight wrapText="bothSides">
               <wp:wrapPolygon edited="0">
                 <wp:start x="0" y="0"/>
-                <wp:lineTo x="0" y="21324"/>
-                <wp:lineTo x="21426" y="21324"/>
-                <wp:lineTo x="21426" y="0"/>
+                <wp:lineTo x="0" y="21504"/>
+                <wp:lineTo x="21423" y="21504"/>
+                <wp:lineTo x="21423" y="0"/>
                 <wp:lineTo x="0" y="0"/>
               </wp:wrapPolygon>
             </wp:wrapTight>
-            <wp:docPr id="7" name="Picture 7" descr="LCD 16x2"/>
+            <wp:docPr id="10" name="Picture 10"/>
             <wp:cNvGraphicFramePr>
               <a:graphicFrameLocks xmlns:a="http://schemas.openxmlformats.org/drawingml/2006/main" noChangeAspect="1"/>
             </wp:cNvGraphicFramePr>
@@ -2855,36 +2850,29 @@
               <a:graphicData uri="http://schemas.openxmlformats.org/drawingml/2006/picture">
                 <pic:pic xmlns:pic="http://schemas.openxmlformats.org/drawingml/2006/picture">
                   <pic:nvPicPr>
-                    <pic:cNvPr id="0" name="Picture 1" descr="LCD 16x2"/>
-                    <pic:cNvPicPr>
-                      <a:picLocks noChangeAspect="1" noChangeArrowheads="1"/>
-                    </pic:cNvPicPr>
+                    <pic:cNvPr id="1" name=""/>
+                    <pic:cNvPicPr/>
                   </pic:nvPicPr>
                   <pic:blipFill>
-                    <a:blip r:embed="rId12" cstate="print">
+                    <a:blip r:embed="rId12">
                       <a:extLst>
                         <a:ext uri="{28A0092B-C50C-407E-A947-70E740481C1C}">
                           <a14:useLocalDpi xmlns:a14="http://schemas.microsoft.com/office/drawing/2010/main" val="0"/>
                         </a:ext>
                       </a:extLst>
                     </a:blip>
-                    <a:srcRect/>
                     <a:stretch>
                       <a:fillRect/>
                     </a:stretch>
                   </pic:blipFill>
-                  <pic:spPr bwMode="auto">
+                  <pic:spPr>
                     <a:xfrm>
                       <a:off x="0" y="0"/>
-                      <a:ext cx="2515870" cy="1389380"/>
+                      <a:ext cx="2631440" cy="2143125"/>
                     </a:xfrm>
                     <a:prstGeom prst="rect">
                       <a:avLst/>
                     </a:prstGeom>
-                    <a:noFill/>
-                    <a:ln>
-                      <a:noFill/>
-                    </a:ln>
                   </pic:spPr>
                 </pic:pic>
               </a:graphicData>
@@ -2895,6 +2883,255 @@
           </wp:anchor>
         </w:drawing>
       </w:r>
+      <w:r>
+        <w:rPr>
+          <w:rFonts w:asciiTheme="majorBidi" w:hAnsiTheme="majorBidi" w:cstheme="majorBidi"/>
+          <w:sz w:val="24"/>
+          <w:szCs w:val="24"/>
+        </w:rPr>
+        <w:t>LCDs (Liquid Crystal Displays) are used for displaying status or parameters in embedded systems.</w:t>
+      </w:r>
+      <w:r>
+        <w:rPr>
+          <w:rFonts w:asciiTheme="majorBidi" w:hAnsiTheme="majorBidi" w:cstheme="majorBidi"/>
+          <w:sz w:val="24"/>
+          <w:szCs w:val="24"/>
+        </w:rPr>
+        <w:t xml:space="preserve"> </w:t>
+      </w:r>
+      <w:r>
+        <w:rPr>
+          <w:rFonts w:asciiTheme="majorBidi" w:hAnsiTheme="majorBidi" w:cstheme="majorBidi"/>
+          <w:sz w:val="24"/>
+          <w:szCs w:val="24"/>
+        </w:rPr>
+        <w:t xml:space="preserve">LCD </w:t>
+      </w:r>
+      <w:r>
+        <w:rPr>
+          <w:rFonts w:asciiTheme="majorBidi" w:hAnsiTheme="majorBidi" w:cstheme="majorBidi"/>
+          <w:sz w:val="24"/>
+          <w:szCs w:val="24"/>
+        </w:rPr>
+        <w:t>(</w:t>
+      </w:r>
+      <w:r>
+        <w:rPr>
+          <w:rFonts w:asciiTheme="majorBidi" w:hAnsiTheme="majorBidi" w:cstheme="majorBidi"/>
+          <w:sz w:val="24"/>
+          <w:szCs w:val="24"/>
+        </w:rPr>
+        <w:t>16</w:t>
+      </w:r>
+      <w:r>
+        <w:rPr>
+          <w:rFonts w:asciiTheme="majorBidi" w:hAnsiTheme="majorBidi" w:cstheme="majorBidi"/>
+          <w:sz w:val="24"/>
+          <w:szCs w:val="24"/>
+        </w:rPr>
+        <w:t xml:space="preserve"> * </w:t>
+      </w:r>
+      <w:r>
+        <w:rPr>
+          <w:rFonts w:asciiTheme="majorBidi" w:hAnsiTheme="majorBidi" w:cstheme="majorBidi"/>
+          <w:sz w:val="24"/>
+          <w:szCs w:val="24"/>
+        </w:rPr>
+        <w:t>2</w:t>
+      </w:r>
+      <w:r>
+        <w:rPr>
+          <w:rFonts w:asciiTheme="majorBidi" w:hAnsiTheme="majorBidi" w:cstheme="majorBidi"/>
+          <w:sz w:val="24"/>
+          <w:szCs w:val="24"/>
+        </w:rPr>
+        <w:t>)</w:t>
+      </w:r>
+      <w:r>
+        <w:rPr>
+          <w:rFonts w:asciiTheme="majorBidi" w:hAnsiTheme="majorBidi" w:cstheme="majorBidi"/>
+          <w:sz w:val="24"/>
+          <w:szCs w:val="24"/>
+        </w:rPr>
+        <w:t xml:space="preserve"> is a </w:t>
+      </w:r>
+      <w:r>
+        <w:rPr>
+          <w:rFonts w:asciiTheme="majorBidi" w:hAnsiTheme="majorBidi" w:cstheme="majorBidi"/>
+          <w:sz w:val="24"/>
+          <w:szCs w:val="24"/>
+        </w:rPr>
+        <w:t>16-pin</w:t>
+      </w:r>
+      <w:r>
+        <w:rPr>
+          <w:rFonts w:asciiTheme="majorBidi" w:hAnsiTheme="majorBidi" w:cstheme="majorBidi"/>
+          <w:sz w:val="24"/>
+          <w:szCs w:val="24"/>
+        </w:rPr>
+        <w:t xml:space="preserve"> device which has 8 data pins (D0</w:t>
+      </w:r>
+      <w:r>
+        <w:rPr>
+          <w:rFonts w:asciiTheme="majorBidi" w:hAnsiTheme="majorBidi" w:cstheme="majorBidi"/>
+          <w:sz w:val="24"/>
+          <w:szCs w:val="24"/>
+        </w:rPr>
+        <w:t xml:space="preserve"> </w:t>
+      </w:r>
+      <w:r>
+        <w:rPr>
+          <w:rFonts w:asciiTheme="majorBidi" w:hAnsiTheme="majorBidi" w:cstheme="majorBidi"/>
+          <w:sz w:val="24"/>
+          <w:szCs w:val="24"/>
+        </w:rPr>
+        <w:t>-</w:t>
+      </w:r>
+      <w:r>
+        <w:rPr>
+          <w:rFonts w:asciiTheme="majorBidi" w:hAnsiTheme="majorBidi" w:cstheme="majorBidi"/>
+          <w:sz w:val="24"/>
+          <w:szCs w:val="24"/>
+        </w:rPr>
+        <w:t xml:space="preserve"> </w:t>
+      </w:r>
+      <w:r>
+        <w:rPr>
+          <w:rFonts w:asciiTheme="majorBidi" w:hAnsiTheme="majorBidi" w:cstheme="majorBidi"/>
+          <w:sz w:val="24"/>
+          <w:szCs w:val="24"/>
+        </w:rPr>
+        <w:t>D7) and 3 control pins (RS, RW, EN). The</w:t>
+      </w:r>
+      <w:r>
+        <w:rPr>
+          <w:rFonts w:asciiTheme="majorBidi" w:hAnsiTheme="majorBidi" w:cstheme="majorBidi"/>
+          <w:sz w:val="24"/>
+          <w:szCs w:val="24"/>
+        </w:rPr>
+        <w:t xml:space="preserve"> </w:t>
+      </w:r>
+      <w:r>
+        <w:rPr>
+          <w:rFonts w:asciiTheme="majorBidi" w:hAnsiTheme="majorBidi" w:cstheme="majorBidi"/>
+          <w:sz w:val="24"/>
+          <w:szCs w:val="24"/>
+        </w:rPr>
+        <w:t>remaining 5 pins are for supply and backlight for the LCD.</w:t>
+      </w:r>
+    </w:p>
+    <w:p>
+      <w:pPr>
+        <w:spacing w:after="0" w:line="240" w:lineRule="auto"/>
+        <w:contextualSpacing/>
+        <w:rPr>
+          <w:rFonts w:asciiTheme="majorBidi" w:hAnsiTheme="majorBidi" w:cstheme="majorBidi"/>
+          <w:sz w:val="24"/>
+          <w:szCs w:val="24"/>
+        </w:rPr>
+      </w:pPr>
+      <w:r>
+        <w:rPr>
+          <w:rFonts w:asciiTheme="majorBidi" w:hAnsiTheme="majorBidi" w:cstheme="majorBidi"/>
+          <w:sz w:val="24"/>
+          <w:szCs w:val="24"/>
+        </w:rPr>
+        <w:t>The control pins help us configure the LCD in command mode or data mode. They also help configure read</w:t>
+      </w:r>
+      <w:r>
+        <w:rPr>
+          <w:rFonts w:asciiTheme="majorBidi" w:hAnsiTheme="majorBidi" w:cstheme="majorBidi"/>
+          <w:sz w:val="24"/>
+          <w:szCs w:val="24"/>
+        </w:rPr>
+        <w:t xml:space="preserve"> </w:t>
+      </w:r>
+      <w:r>
+        <w:rPr>
+          <w:rFonts w:asciiTheme="majorBidi" w:hAnsiTheme="majorBidi" w:cstheme="majorBidi"/>
+          <w:sz w:val="24"/>
+          <w:szCs w:val="24"/>
+        </w:rPr>
+        <w:t xml:space="preserve">mode or write mode </w:t>
+      </w:r>
+      <w:r>
+        <w:rPr>
+          <w:rFonts w:asciiTheme="majorBidi" w:hAnsiTheme="majorBidi" w:cstheme="majorBidi"/>
+          <w:sz w:val="24"/>
+          <w:szCs w:val="24"/>
+        </w:rPr>
+        <w:t>and</w:t>
+      </w:r>
+      <w:r>
+        <w:rPr>
+          <w:rFonts w:asciiTheme="majorBidi" w:hAnsiTheme="majorBidi" w:cstheme="majorBidi"/>
+          <w:sz w:val="24"/>
+          <w:szCs w:val="24"/>
+        </w:rPr>
+        <w:t xml:space="preserve"> when to read or write.</w:t>
+      </w:r>
+    </w:p>
+    <w:p>
+      <w:pPr>
+        <w:spacing w:after="0" w:line="240" w:lineRule="auto"/>
+        <w:contextualSpacing/>
+        <w:rPr>
+          <w:rFonts w:asciiTheme="majorBidi" w:hAnsiTheme="majorBidi" w:cstheme="majorBidi"/>
+          <w:sz w:val="24"/>
+          <w:szCs w:val="24"/>
+        </w:rPr>
+      </w:pPr>
+      <w:r>
+        <w:rPr>
+          <w:rFonts w:asciiTheme="majorBidi" w:hAnsiTheme="majorBidi" w:cstheme="majorBidi"/>
+          <w:sz w:val="24"/>
+          <w:szCs w:val="24"/>
+        </w:rPr>
+        <w:t xml:space="preserve">LCD 16x2 can be used in 4-bit mode or 8-bit mode depending on the requirement of the application. </w:t>
+      </w:r>
+      <w:r>
+        <w:rPr>
+          <w:rFonts w:asciiTheme="majorBidi" w:hAnsiTheme="majorBidi" w:cstheme="majorBidi"/>
+          <w:sz w:val="24"/>
+          <w:szCs w:val="24"/>
+        </w:rPr>
+        <w:t>To</w:t>
+      </w:r>
+      <w:r>
+        <w:rPr>
+          <w:rFonts w:asciiTheme="majorBidi" w:hAnsiTheme="majorBidi" w:cstheme="majorBidi"/>
+          <w:sz w:val="24"/>
+          <w:szCs w:val="24"/>
+        </w:rPr>
+        <w:t xml:space="preserve"> use it, we need to send certain commands to the LCD in command mode and once the LCD is</w:t>
+      </w:r>
+      <w:r>
+        <w:rPr>
+          <w:rFonts w:asciiTheme="majorBidi" w:hAnsiTheme="majorBidi" w:cstheme="majorBidi"/>
+          <w:sz w:val="24"/>
+          <w:szCs w:val="24"/>
+        </w:rPr>
+        <w:t xml:space="preserve"> </w:t>
+      </w:r>
+      <w:r>
+        <w:rPr>
+          <w:rFonts w:asciiTheme="majorBidi" w:hAnsiTheme="majorBidi" w:cstheme="majorBidi"/>
+          <w:sz w:val="24"/>
+          <w:szCs w:val="24"/>
+        </w:rPr>
+        <w:t>configured according to our need, we can send the required data in data mode.</w:t>
+      </w:r>
+    </w:p>
+    <w:p>
+      <w:pPr>
+        <w:spacing w:after="0" w:line="240" w:lineRule="auto"/>
+        <w:contextualSpacing/>
+        <w:rPr>
+          <w:rFonts w:asciiTheme="majorBidi" w:hAnsiTheme="majorBidi" w:cstheme="majorBidi"/>
+          <w:sz w:val="24"/>
+          <w:szCs w:val="24"/>
+        </w:rPr>
+      </w:pPr>
     </w:p>
     <w:p>
       <w:pPr>
@@ -3002,7 +3239,87 @@
           <w:sz w:val="24"/>
           <w:szCs w:val="24"/>
         </w:rPr>
-        <w:t>Only 4 data (D4 - D7) pins of 16x2 of LCD are connected to the microcontroller and other control pins RS (Register select), RW (Read/write), E (Enable) is connected to other GPIO Pins of the controller.</w:t>
+        <w:t xml:space="preserve">Only 4 data (D4 - D7) pins of </w:t>
+      </w:r>
+      <w:r>
+        <w:rPr>
+          <w:rFonts w:asciiTheme="majorBidi" w:hAnsiTheme="majorBidi" w:cstheme="majorBidi"/>
+          <w:sz w:val="24"/>
+          <w:szCs w:val="24"/>
+        </w:rPr>
+        <w:t>(</w:t>
+      </w:r>
+      <w:r>
+        <w:rPr>
+          <w:rFonts w:asciiTheme="majorBidi" w:hAnsiTheme="majorBidi" w:cstheme="majorBidi"/>
+          <w:sz w:val="24"/>
+          <w:szCs w:val="24"/>
+        </w:rPr>
+        <w:t>16</w:t>
+      </w:r>
+      <w:r>
+        <w:rPr>
+          <w:rFonts w:asciiTheme="majorBidi" w:hAnsiTheme="majorBidi" w:cstheme="majorBidi"/>
+          <w:sz w:val="24"/>
+          <w:szCs w:val="24"/>
+        </w:rPr>
+        <w:t xml:space="preserve"> * </w:t>
+      </w:r>
+      <w:r>
+        <w:rPr>
+          <w:rFonts w:asciiTheme="majorBidi" w:hAnsiTheme="majorBidi" w:cstheme="majorBidi"/>
+          <w:sz w:val="24"/>
+          <w:szCs w:val="24"/>
+        </w:rPr>
+        <w:t>2</w:t>
+      </w:r>
+      <w:r>
+        <w:rPr>
+          <w:rFonts w:asciiTheme="majorBidi" w:hAnsiTheme="majorBidi" w:cstheme="majorBidi"/>
+          <w:sz w:val="24"/>
+          <w:szCs w:val="24"/>
+        </w:rPr>
+        <w:t>)</w:t>
+      </w:r>
+      <w:r>
+        <w:rPr>
+          <w:rFonts w:asciiTheme="majorBidi" w:hAnsiTheme="majorBidi" w:cstheme="majorBidi"/>
+          <w:sz w:val="24"/>
+          <w:szCs w:val="24"/>
+        </w:rPr>
+        <w:t xml:space="preserve"> of LCD are connected to the microcontroller and other control pins RS (Register </w:t>
+      </w:r>
+      <w:r>
+        <w:rPr>
+          <w:rFonts w:asciiTheme="majorBidi" w:hAnsiTheme="majorBidi" w:cstheme="majorBidi"/>
+          <w:sz w:val="24"/>
+          <w:szCs w:val="24"/>
+        </w:rPr>
+        <w:t>S</w:t>
+      </w:r>
+      <w:r>
+        <w:rPr>
+          <w:rFonts w:asciiTheme="majorBidi" w:hAnsiTheme="majorBidi" w:cstheme="majorBidi"/>
+          <w:sz w:val="24"/>
+          <w:szCs w:val="24"/>
+        </w:rPr>
+        <w:t>elect), RW (Read/</w:t>
+      </w:r>
+      <w:r>
+        <w:rPr>
+          <w:rFonts w:asciiTheme="majorBidi" w:hAnsiTheme="majorBidi" w:cstheme="majorBidi"/>
+          <w:sz w:val="24"/>
+          <w:szCs w:val="24"/>
+        </w:rPr>
+        <w:t>W</w:t>
+      </w:r>
+      <w:r>
+        <w:rPr>
+          <w:rFonts w:asciiTheme="majorBidi" w:hAnsiTheme="majorBidi" w:cstheme="majorBidi"/>
+          <w:sz w:val="24"/>
+          <w:szCs w:val="24"/>
+        </w:rPr>
+        <w:t>rite), E (Enable) is connected to other GPIO Pins of the controller.</w:t>
       </w:r>
     </w:p>
     <w:p>
@@ -3247,7 +3564,6 @@
           <w:sz w:val="24"/>
           <w:szCs w:val="24"/>
         </w:rPr>
-        <w:lastRenderedPageBreak/>
         <w:t>Source:</w:t>
       </w:r>
       <w:r>
@@ -3411,6 +3727,71 @@
       </w:pPr>
       <w:r>
         <w:rPr>
+          <w:noProof/>
+        </w:rPr>
+        <w:drawing>
+          <wp:anchor distT="0" distB="0" distL="114300" distR="114300" simplePos="0" relativeHeight="251666432" behindDoc="1" locked="0" layoutInCell="1" allowOverlap="1" wp14:anchorId="2B20310D" wp14:editId="226816D1">
+            <wp:simplePos x="0" y="0"/>
+            <wp:positionH relativeFrom="column">
+              <wp:posOffset>4357824</wp:posOffset>
+            </wp:positionH>
+            <wp:positionV relativeFrom="paragraph">
+              <wp:posOffset>222885</wp:posOffset>
+            </wp:positionV>
+            <wp:extent cx="1762125" cy="973455"/>
+            <wp:effectExtent l="0" t="0" r="9525" b="0"/>
+            <wp:wrapTight wrapText="bothSides">
+              <wp:wrapPolygon edited="0">
+                <wp:start x="0" y="0"/>
+                <wp:lineTo x="0" y="21135"/>
+                <wp:lineTo x="21483" y="21135"/>
+                <wp:lineTo x="21483" y="0"/>
+                <wp:lineTo x="0" y="0"/>
+              </wp:wrapPolygon>
+            </wp:wrapTight>
+            <wp:docPr id="9" name="Picture 9"/>
+            <wp:cNvGraphicFramePr>
+              <a:graphicFrameLocks xmlns:a="http://schemas.openxmlformats.org/drawingml/2006/main" noChangeAspect="1"/>
+            </wp:cNvGraphicFramePr>
+            <a:graphic xmlns:a="http://schemas.openxmlformats.org/drawingml/2006/main">
+              <a:graphicData uri="http://schemas.openxmlformats.org/drawingml/2006/picture">
+                <pic:pic xmlns:pic="http://schemas.openxmlformats.org/drawingml/2006/picture">
+                  <pic:nvPicPr>
+                    <pic:cNvPr id="1" name=""/>
+                    <pic:cNvPicPr/>
+                  </pic:nvPicPr>
+                  <pic:blipFill>
+                    <a:blip r:embed="rId17">
+                      <a:extLst>
+                        <a:ext uri="{28A0092B-C50C-407E-A947-70E740481C1C}">
+                          <a14:useLocalDpi xmlns:a14="http://schemas.microsoft.com/office/drawing/2010/main" val="0"/>
+                        </a:ext>
+                      </a:extLst>
+                    </a:blip>
+                    <a:stretch>
+                      <a:fillRect/>
+                    </a:stretch>
+                  </pic:blipFill>
+                  <pic:spPr>
+                    <a:xfrm>
+                      <a:off x="0" y="0"/>
+                      <a:ext cx="1762125" cy="973455"/>
+                    </a:xfrm>
+                    <a:prstGeom prst="rect">
+                      <a:avLst/>
+                    </a:prstGeom>
+                  </pic:spPr>
+                </pic:pic>
+              </a:graphicData>
+            </a:graphic>
+            <wp14:sizeRelV relativeFrom="margin">
+              <wp14:pctHeight>0</wp14:pctHeight>
+            </wp14:sizeRelV>
+          </wp:anchor>
+        </w:drawing>
+      </w:r>
+      <w:r>
+        <w:rPr>
           <w:rFonts w:asciiTheme="majorBidi" w:hAnsiTheme="majorBidi" w:cstheme="majorBidi"/>
           <w:color w:val="000000"/>
           <w:sz w:val="24"/>
@@ -3457,6 +3838,12 @@
           <w:szCs w:val="24"/>
         </w:rPr>
         <w:t>erial Data Input)</w:t>
+      </w:r>
+      <w:r>
+        <w:rPr>
+          <w:noProof/>
+        </w:rPr>
+        <w:t xml:space="preserve"> </w:t>
       </w:r>
     </w:p>
     <w:p>
@@ -3847,13 +4234,13 @@
           <w:szCs w:val="24"/>
         </w:rPr>
         <w:drawing>
-          <wp:anchor distT="0" distB="0" distL="114300" distR="114300" simplePos="0" relativeHeight="251661312" behindDoc="1" locked="0" layoutInCell="1" allowOverlap="1" wp14:anchorId="1CBE059F" wp14:editId="54F14FF7">
+          <wp:anchor distT="0" distB="0" distL="114300" distR="114300" simplePos="0" relativeHeight="251661312" behindDoc="1" locked="0" layoutInCell="1" allowOverlap="1" wp14:anchorId="1CBE059F" wp14:editId="005322D5">
             <wp:simplePos x="0" y="0"/>
             <wp:positionH relativeFrom="column">
-              <wp:posOffset>390423</wp:posOffset>
+              <wp:posOffset>389890</wp:posOffset>
             </wp:positionH>
             <wp:positionV relativeFrom="paragraph">
-              <wp:posOffset>61925</wp:posOffset>
+              <wp:posOffset>73248</wp:posOffset>
             </wp:positionV>
             <wp:extent cx="5785485" cy="2326005"/>
             <wp:effectExtent l="0" t="0" r="5715" b="0"/>
@@ -3878,7 +4265,7 @@
                     <pic:cNvPicPr/>
                   </pic:nvPicPr>
                   <pic:blipFill rotWithShape="1">
-                    <a:blip r:embed="rId17">
+                    <a:blip r:embed="rId18">
                       <a:extLst>
                         <a:ext uri="{28A0092B-C50C-407E-A947-70E740481C1C}">
                           <a14:useLocalDpi xmlns:a14="http://schemas.microsoft.com/office/drawing/2010/main" val="0"/>
@@ -4784,7 +5171,7 @@
                     <pic:cNvPicPr/>
                   </pic:nvPicPr>
                   <pic:blipFill>
-                    <a:blip r:embed="rId18">
+                    <a:blip r:embed="rId19">
                       <a:extLst>
                         <a:ext uri="{28A0092B-C50C-407E-A947-70E740481C1C}">
                           <a14:useLocalDpi xmlns:a14="http://schemas.microsoft.com/office/drawing/2010/main" val="0"/>
@@ -5278,6 +5665,7 @@
                 <w:sz w:val="24"/>
                 <w:szCs w:val="24"/>
               </w:rPr>
+              <w:lastRenderedPageBreak/>
               <w:t>Bit-No. 1</w:t>
             </w:r>
             <w:r>
@@ -5444,7 +5832,6 @@
           <w:sz w:val="24"/>
           <w:szCs w:val="24"/>
         </w:rPr>
-        <w:lastRenderedPageBreak/>
         <w:t>Configuration:</w:t>
       </w:r>
     </w:p>
@@ -6514,7 +6901,7 @@
                     </pic:cNvPicPr>
                   </pic:nvPicPr>
                   <pic:blipFill>
-                    <a:blip r:embed="rId19">
+                    <a:blip r:embed="rId20">
                       <a:extLst>
                         <a:ext uri="{28A0092B-C50C-407E-A947-70E740481C1C}">
                           <a14:useLocalDpi xmlns:a14="http://schemas.microsoft.com/office/drawing/2010/main" val="0"/>
@@ -6903,7 +7290,7 @@
                     </pic:cNvPicPr>
                   </pic:nvPicPr>
                   <pic:blipFill>
-                    <a:blip r:embed="rId20">
+                    <a:blip r:embed="rId21">
                       <a:extLst>
                         <a:ext uri="{28A0092B-C50C-407E-A947-70E740481C1C}">
                           <a14:useLocalDpi xmlns:a14="http://schemas.microsoft.com/office/drawing/2010/main" val="0"/>
@@ -7244,7 +7631,7 @@
           <w:szCs w:val="28"/>
         </w:rPr>
       </w:pPr>
-      <w:hyperlink r:id="rId21" w:history="1">
+      <w:hyperlink r:id="rId22" w:history="1">
         <w:r>
           <w:rPr>
             <w:rStyle w:val="Hyperlink"/>
@@ -7273,7 +7660,7 @@
           <w:szCs w:val="28"/>
         </w:rPr>
       </w:pPr>
-      <w:hyperlink r:id="rId22" w:history="1">
+      <w:hyperlink r:id="rId23" w:history="1">
         <w:r>
           <w:rPr>
             <w:rStyle w:val="Hyperlink"/>
@@ -7337,7 +7724,7 @@
           <w:bCs/>
           <w:color w:val="002060"/>
         </w:rPr>
-        <w:t>4</w:t>
+        <w:t>(</w:t>
       </w:r>
       <w:r>
         <w:rPr>
@@ -7346,7 +7733,7 @@
           <w:bCs/>
           <w:color w:val="002060"/>
         </w:rPr>
-        <w:t>*</w:t>
+        <w:t>4</w:t>
       </w:r>
       <w:r>
         <w:rPr>
@@ -7355,8 +7742,210 @@
           <w:bCs/>
           <w:color w:val="002060"/>
         </w:rPr>
-        <w:t>3 Keypad</w:t>
-      </w:r>
+        <w:t xml:space="preserve"> </w:t>
+      </w:r>
+      <w:r>
+        <w:rPr>
+          <w:rFonts w:asciiTheme="majorBidi" w:hAnsiTheme="majorBidi"/>
+          <w:b/>
+          <w:bCs/>
+          <w:color w:val="002060"/>
+        </w:rPr>
+        <w:t>*</w:t>
+      </w:r>
+      <w:r>
+        <w:rPr>
+          <w:rFonts w:asciiTheme="majorBidi" w:hAnsiTheme="majorBidi"/>
+          <w:b/>
+          <w:bCs/>
+          <w:color w:val="002060"/>
+        </w:rPr>
+        <w:t xml:space="preserve"> </w:t>
+      </w:r>
+      <w:r>
+        <w:rPr>
+          <w:rFonts w:asciiTheme="majorBidi" w:hAnsiTheme="majorBidi"/>
+          <w:b/>
+          <w:bCs/>
+          <w:color w:val="002060"/>
+        </w:rPr>
+        <w:t>3</w:t>
+      </w:r>
+      <w:r>
+        <w:rPr>
+          <w:rFonts w:asciiTheme="majorBidi" w:hAnsiTheme="majorBidi"/>
+          <w:b/>
+          <w:bCs/>
+          <w:color w:val="002060"/>
+        </w:rPr>
+        <w:t>)</w:t>
+      </w:r>
+      <w:r>
+        <w:rPr>
+          <w:rFonts w:asciiTheme="majorBidi" w:hAnsiTheme="majorBidi"/>
+          <w:b/>
+          <w:bCs/>
+          <w:color w:val="002060"/>
+        </w:rPr>
+        <w:t xml:space="preserve"> Keypad</w:t>
+      </w:r>
+    </w:p>
+    <w:p>
+      <w:pPr>
+        <w:spacing w:after="0" w:line="240" w:lineRule="auto"/>
+        <w:contextualSpacing/>
+        <w:rPr>
+          <w:rFonts w:asciiTheme="majorBidi" w:hAnsiTheme="majorBidi" w:cstheme="majorBidi"/>
+          <w:sz w:val="24"/>
+          <w:szCs w:val="24"/>
+          <w:rtl/>
+        </w:rPr>
+      </w:pPr>
+    </w:p>
+    <w:p>
+      <w:pPr>
+        <w:spacing w:after="0" w:line="240" w:lineRule="auto"/>
+        <w:contextualSpacing/>
+        <w:rPr>
+          <w:rFonts w:asciiTheme="majorBidi" w:hAnsiTheme="majorBidi" w:cstheme="majorBidi"/>
+          <w:sz w:val="24"/>
+          <w:szCs w:val="24"/>
+        </w:rPr>
+      </w:pPr>
+      <w:r>
+        <w:rPr>
+          <w:rFonts w:asciiTheme="majorBidi" w:hAnsiTheme="majorBidi" w:cstheme="majorBidi"/>
+          <w:sz w:val="24"/>
+          <w:szCs w:val="24"/>
+        </w:rPr>
+        <w:t>The keypad is used as an input device to read the key pressed by the user and to process it.</w:t>
+      </w:r>
+    </w:p>
+    <w:p>
+      <w:pPr>
+        <w:spacing w:after="0" w:line="240" w:lineRule="auto"/>
+        <w:contextualSpacing/>
+        <w:rPr>
+          <w:rFonts w:asciiTheme="majorBidi" w:hAnsiTheme="majorBidi" w:cstheme="majorBidi"/>
+          <w:sz w:val="24"/>
+          <w:szCs w:val="24"/>
+        </w:rPr>
+      </w:pPr>
+      <w:r>
+        <w:rPr>
+          <w:rFonts w:asciiTheme="majorBidi" w:hAnsiTheme="majorBidi" w:cstheme="majorBidi"/>
+          <w:sz w:val="24"/>
+          <w:szCs w:val="24"/>
+        </w:rPr>
+        <w:lastRenderedPageBreak/>
+        <w:t>4</w:t>
+      </w:r>
+      <w:r>
+        <w:rPr>
+          <w:rFonts w:asciiTheme="majorBidi" w:hAnsiTheme="majorBidi" w:cstheme="majorBidi"/>
+          <w:sz w:val="24"/>
+          <w:szCs w:val="24"/>
+        </w:rPr>
+        <w:t xml:space="preserve"> * </w:t>
+      </w:r>
+      <w:r>
+        <w:rPr>
+          <w:rFonts w:asciiTheme="majorBidi" w:hAnsiTheme="majorBidi" w:cstheme="majorBidi"/>
+          <w:sz w:val="24"/>
+          <w:szCs w:val="24"/>
+        </w:rPr>
+        <w:t xml:space="preserve">4 keypad consists of 4 rows and </w:t>
+      </w:r>
+      <w:r>
+        <w:rPr>
+          <w:rFonts w:asciiTheme="majorBidi" w:hAnsiTheme="majorBidi" w:cstheme="majorBidi"/>
+          <w:sz w:val="24"/>
+          <w:szCs w:val="24"/>
+        </w:rPr>
+        <w:t>3</w:t>
+      </w:r>
+      <w:r>
+        <w:rPr>
+          <w:rFonts w:asciiTheme="majorBidi" w:hAnsiTheme="majorBidi" w:cstheme="majorBidi"/>
+          <w:sz w:val="24"/>
+          <w:szCs w:val="24"/>
+        </w:rPr>
+        <w:t xml:space="preserve"> columns. Switches are placed between the rows and columns. A keypress establishes a connection between the corresponding row and column between which the switch is placed.</w:t>
+      </w:r>
+    </w:p>
+    <w:p>
+      <w:pPr>
+        <w:spacing w:after="0" w:line="240" w:lineRule="auto"/>
+        <w:contextualSpacing/>
+        <w:rPr>
+          <w:rFonts w:asciiTheme="majorBidi" w:hAnsiTheme="majorBidi" w:cstheme="majorBidi"/>
+          <w:sz w:val="24"/>
+          <w:szCs w:val="24"/>
+        </w:rPr>
+      </w:pPr>
+      <w:r>
+        <w:rPr>
+          <w:rFonts w:asciiTheme="majorBidi" w:hAnsiTheme="majorBidi" w:cstheme="majorBidi"/>
+          <w:sz w:val="24"/>
+          <w:szCs w:val="24"/>
+        </w:rPr>
+        <w:t>To</w:t>
+      </w:r>
+      <w:r>
+        <w:rPr>
+          <w:rFonts w:asciiTheme="majorBidi" w:hAnsiTheme="majorBidi" w:cstheme="majorBidi"/>
+          <w:sz w:val="24"/>
+          <w:szCs w:val="24"/>
+        </w:rPr>
+        <w:t xml:space="preserve"> read the keypress, we need to configure the rows as outputs and columns as inputs.</w:t>
+      </w:r>
+    </w:p>
+    <w:p>
+      <w:pPr>
+        <w:spacing w:after="0" w:line="240" w:lineRule="auto"/>
+        <w:contextualSpacing/>
+        <w:rPr>
+          <w:rFonts w:asciiTheme="majorBidi" w:hAnsiTheme="majorBidi" w:cstheme="majorBidi"/>
+          <w:sz w:val="24"/>
+          <w:szCs w:val="24"/>
+        </w:rPr>
+      </w:pPr>
+      <w:r>
+        <w:rPr>
+          <w:rFonts w:asciiTheme="majorBidi" w:hAnsiTheme="majorBidi" w:cstheme="majorBidi"/>
+          <w:sz w:val="24"/>
+          <w:szCs w:val="24"/>
+        </w:rPr>
+        <w:t xml:space="preserve">Columns are read after applying signals to the rows to determine </w:t>
+      </w:r>
+      <w:r>
+        <w:rPr>
+          <w:rFonts w:asciiTheme="majorBidi" w:hAnsiTheme="majorBidi" w:cstheme="majorBidi"/>
+          <w:sz w:val="24"/>
+          <w:szCs w:val="24"/>
+        </w:rPr>
+        <w:t>whether</w:t>
+      </w:r>
+      <w:r>
+        <w:rPr>
+          <w:rFonts w:asciiTheme="majorBidi" w:hAnsiTheme="majorBidi" w:cstheme="majorBidi"/>
+          <w:sz w:val="24"/>
+          <w:szCs w:val="24"/>
+        </w:rPr>
+        <w:t xml:space="preserve"> a key is pressed and if pressed, which key is pressed.</w:t>
+      </w:r>
+    </w:p>
+    <w:p>
+      <w:pPr>
+        <w:spacing w:after="0" w:line="240" w:lineRule="auto"/>
+        <w:contextualSpacing/>
+        <w:rPr>
+          <w:rFonts w:asciiTheme="majorBidi" w:hAnsiTheme="majorBidi" w:cstheme="majorBidi"/>
+          <w:sz w:val="24"/>
+          <w:szCs w:val="24"/>
+          <w:rtl/>
+        </w:rPr>
+      </w:pPr>
     </w:p>
     <w:p>
       <w:pPr>
@@ -7419,7 +8008,7 @@
           <w:szCs w:val="28"/>
         </w:rPr>
       </w:pPr>
-      <w:hyperlink r:id="rId23" w:history="1">
+      <w:hyperlink r:id="rId24" w:history="1">
         <w:r>
           <w:rPr>
             <w:rStyle w:val="Hyperlink"/>
@@ -7448,7 +8037,7 @@
           <w:szCs w:val="28"/>
         </w:rPr>
       </w:pPr>
-      <w:hyperlink r:id="rId24" w:history="1">
+      <w:hyperlink r:id="rId25" w:history="1">
         <w:r>
           <w:rPr>
             <w:rStyle w:val="Hyperlink"/>
@@ -7456,16 +8045,7 @@
             <w:sz w:val="28"/>
             <w:szCs w:val="28"/>
           </w:rPr>
-          <w:t>Keypad.</w:t>
-        </w:r>
-        <w:r>
-          <w:rPr>
-            <w:rStyle w:val="Hyperlink"/>
-            <w:rFonts w:asciiTheme="majorBidi" w:hAnsiTheme="majorBidi" w:cstheme="majorBidi"/>
-            <w:sz w:val="28"/>
-            <w:szCs w:val="28"/>
-          </w:rPr>
-          <w:t>c</w:t>
+          <w:t>Keypad.c</w:t>
         </w:r>
       </w:hyperlink>
     </w:p>
@@ -7509,7 +8089,6 @@
           <w:sz w:val="24"/>
           <w:szCs w:val="24"/>
         </w:rPr>
-        <w:lastRenderedPageBreak/>
         <w:t>Source:</w:t>
       </w:r>
       <w:r>
@@ -7520,7 +8099,7 @@
         </w:rPr>
         <w:t xml:space="preserve"> </w:t>
       </w:r>
-      <w:hyperlink r:id="rId25" w:history="1">
+      <w:hyperlink r:id="rId26" w:history="1">
         <w:r>
           <w:rPr>
             <w:rStyle w:val="Hyperlink"/>
@@ -7680,7 +8259,7 @@
           <w:szCs w:val="28"/>
         </w:rPr>
       </w:pPr>
-      <w:hyperlink r:id="rId26" w:history="1">
+      <w:hyperlink r:id="rId27" w:history="1">
         <w:r>
           <w:rPr>
             <w:rStyle w:val="Hyperlink"/>
@@ -7709,7 +8288,7 @@
           <w:szCs w:val="28"/>
         </w:rPr>
       </w:pPr>
-      <w:hyperlink r:id="rId27" w:history="1">
+      <w:hyperlink r:id="rId28" w:history="1">
         <w:r>
           <w:rPr>
             <w:rStyle w:val="Hyperlink"/>
@@ -7844,7 +8423,7 @@
           <w:szCs w:val="28"/>
         </w:rPr>
       </w:pPr>
-      <w:hyperlink r:id="rId28" w:history="1">
+      <w:hyperlink r:id="rId29" w:history="1">
         <w:r>
           <w:rPr>
             <w:rStyle w:val="Hyperlink"/>
@@ -7873,7 +8452,7 @@
           <w:szCs w:val="28"/>
         </w:rPr>
       </w:pPr>
-      <w:hyperlink r:id="rId29" w:history="1">
+      <w:hyperlink r:id="rId30" w:history="1">
         <w:r>
           <w:rPr>
             <w:rStyle w:val="Hyperlink"/>
@@ -7898,8 +8477,233 @@
     </w:p>
     <w:p>
       <w:pPr>
-        <w:spacing w:after="0" w:line="240" w:lineRule="auto"/>
-        <w:contextualSpacing/>
+        <w:pStyle w:val="Heading1"/>
+        <w:spacing w:before="0" w:line="240" w:lineRule="auto"/>
+        <w:contextualSpacing/>
+        <w:rPr>
+          <w:rFonts w:asciiTheme="majorBidi" w:hAnsiTheme="majorBidi"/>
+          <w:b/>
+          <w:bCs/>
+          <w:color w:val="002060"/>
+        </w:rPr>
+      </w:pPr>
+      <w:r>
+        <w:rPr>
+          <w:rFonts w:asciiTheme="majorBidi" w:hAnsiTheme="majorBidi"/>
+          <w:b/>
+          <w:bCs/>
+          <w:color w:val="002060"/>
+        </w:rPr>
+        <w:t>Full Schematic (Proteus)</w:t>
+      </w:r>
+    </w:p>
+    <w:p>
+      <w:pPr>
+        <w:spacing w:after="0" w:line="240" w:lineRule="auto"/>
+        <w:contextualSpacing/>
+        <w:rPr>
+          <w:rFonts w:asciiTheme="majorBidi" w:hAnsiTheme="majorBidi" w:cstheme="majorBidi"/>
+          <w:sz w:val="24"/>
+          <w:szCs w:val="24"/>
+        </w:rPr>
+      </w:pPr>
+    </w:p>
+    <w:p>
+      <w:pPr>
+        <w:spacing w:after="0" w:line="240" w:lineRule="auto"/>
+        <w:contextualSpacing/>
+        <w:rPr>
+          <w:rFonts w:asciiTheme="majorBidi" w:hAnsiTheme="majorBidi" w:cstheme="majorBidi"/>
+          <w:sz w:val="24"/>
+          <w:szCs w:val="24"/>
+        </w:rPr>
+      </w:pPr>
+    </w:p>
+    <w:p>
+      <w:pPr>
+        <w:spacing w:after="0" w:line="240" w:lineRule="auto"/>
+        <w:contextualSpacing/>
+        <w:rPr>
+          <w:rFonts w:asciiTheme="majorBidi" w:hAnsiTheme="majorBidi" w:cstheme="majorBidi"/>
+          <w:sz w:val="24"/>
+          <w:szCs w:val="24"/>
+        </w:rPr>
+      </w:pPr>
+      <w:r>
+        <w:rPr>
+          <w:noProof/>
+        </w:rPr>
+        <w:lastRenderedPageBreak/>
+        <w:drawing>
+          <wp:anchor distT="0" distB="0" distL="114300" distR="114300" simplePos="0" relativeHeight="251665408" behindDoc="1" locked="0" layoutInCell="1" allowOverlap="1" wp14:anchorId="1037A99C" wp14:editId="7D527150">
+            <wp:simplePos x="0" y="0"/>
+            <wp:positionH relativeFrom="column">
+              <wp:posOffset>0</wp:posOffset>
+            </wp:positionH>
+            <wp:positionV relativeFrom="paragraph">
+              <wp:posOffset>0</wp:posOffset>
+            </wp:positionV>
+            <wp:extent cx="6645910" cy="4608830"/>
+            <wp:effectExtent l="0" t="0" r="2540" b="1270"/>
+            <wp:wrapTight wrapText="bothSides">
+              <wp:wrapPolygon edited="0">
+                <wp:start x="0" y="0"/>
+                <wp:lineTo x="0" y="21517"/>
+                <wp:lineTo x="21546" y="21517"/>
+                <wp:lineTo x="21546" y="0"/>
+                <wp:lineTo x="0" y="0"/>
+              </wp:wrapPolygon>
+            </wp:wrapTight>
+            <wp:docPr id="8" name="Picture 8"/>
+            <wp:cNvGraphicFramePr>
+              <a:graphicFrameLocks xmlns:a="http://schemas.openxmlformats.org/drawingml/2006/main" noChangeAspect="1"/>
+            </wp:cNvGraphicFramePr>
+            <a:graphic xmlns:a="http://schemas.openxmlformats.org/drawingml/2006/main">
+              <a:graphicData uri="http://schemas.openxmlformats.org/drawingml/2006/picture">
+                <pic:pic xmlns:pic="http://schemas.openxmlformats.org/drawingml/2006/picture">
+                  <pic:nvPicPr>
+                    <pic:cNvPr id="1" name=""/>
+                    <pic:cNvPicPr/>
+                  </pic:nvPicPr>
+                  <pic:blipFill>
+                    <a:blip r:embed="rId31">
+                      <a:extLst>
+                        <a:ext uri="{28A0092B-C50C-407E-A947-70E740481C1C}">
+                          <a14:useLocalDpi xmlns:a14="http://schemas.microsoft.com/office/drawing/2010/main" val="0"/>
+                        </a:ext>
+                      </a:extLst>
+                    </a:blip>
+                    <a:stretch>
+                      <a:fillRect/>
+                    </a:stretch>
+                  </pic:blipFill>
+                  <pic:spPr>
+                    <a:xfrm>
+                      <a:off x="0" y="0"/>
+                      <a:ext cx="6645910" cy="4608830"/>
+                    </a:xfrm>
+                    <a:prstGeom prst="rect">
+                      <a:avLst/>
+                    </a:prstGeom>
+                  </pic:spPr>
+                </pic:pic>
+              </a:graphicData>
+            </a:graphic>
+          </wp:anchor>
+        </w:drawing>
+      </w:r>
+    </w:p>
+    <w:p>
+      <w:pPr>
+        <w:spacing w:after="0" w:line="240" w:lineRule="auto"/>
+        <w:contextualSpacing/>
+        <w:rPr>
+          <w:rFonts w:asciiTheme="majorBidi" w:hAnsiTheme="majorBidi" w:cstheme="majorBidi"/>
+          <w:sz w:val="24"/>
+          <w:szCs w:val="24"/>
+        </w:rPr>
+      </w:pPr>
+    </w:p>
+    <w:p>
+      <w:pPr>
+        <w:pStyle w:val="Heading1"/>
+        <w:spacing w:before="0" w:line="240" w:lineRule="auto"/>
+        <w:contextualSpacing/>
+        <w:rPr>
+          <w:rFonts w:asciiTheme="majorBidi" w:hAnsiTheme="majorBidi"/>
+          <w:b/>
+          <w:bCs/>
+          <w:color w:val="002060"/>
+        </w:rPr>
+      </w:pPr>
+      <w:r>
+        <w:rPr>
+          <w:rFonts w:asciiTheme="majorBidi" w:hAnsiTheme="majorBidi"/>
+          <w:b/>
+          <w:bCs/>
+          <w:color w:val="002060"/>
+        </w:rPr>
+        <w:t>Git-hub Repo</w:t>
+      </w:r>
+    </w:p>
+    <w:p>
+      <w:pPr>
+        <w:pStyle w:val="ListParagraph"/>
+        <w:numPr>
+          <w:ilvl w:val="0"/>
+          <w:numId w:val="17"/>
+        </w:numPr>
+        <w:spacing w:after="0" w:line="240" w:lineRule="auto"/>
+        <w:rPr>
+          <w:rFonts w:asciiTheme="majorBidi" w:hAnsiTheme="majorBidi" w:cstheme="majorBidi"/>
+          <w:sz w:val="24"/>
+          <w:szCs w:val="24"/>
+        </w:rPr>
+      </w:pPr>
+      <w:hyperlink r:id="rId32" w:history="1">
+        <w:r>
+          <w:rPr>
+            <w:rStyle w:val="Hyperlink"/>
+            <w:rFonts w:asciiTheme="majorBidi" w:hAnsiTheme="majorBidi" w:cstheme="majorBidi"/>
+            <w:sz w:val="24"/>
+            <w:szCs w:val="24"/>
+          </w:rPr>
+          <w:t>Embedded Final Project Repo</w:t>
+        </w:r>
+      </w:hyperlink>
+    </w:p>
+    <w:p>
+      <w:pPr>
+        <w:spacing w:after="0" w:line="240" w:lineRule="auto"/>
+        <w:contextualSpacing/>
+        <w:rPr>
+          <w:rFonts w:asciiTheme="majorBidi" w:hAnsiTheme="majorBidi" w:cstheme="majorBidi"/>
+          <w:sz w:val="24"/>
+          <w:szCs w:val="24"/>
+        </w:rPr>
+      </w:pPr>
+    </w:p>
+    <w:p>
+      <w:pPr>
+        <w:spacing w:after="0" w:line="240" w:lineRule="auto"/>
+        <w:contextualSpacing/>
+        <w:rPr>
+          <w:rFonts w:asciiTheme="majorBidi" w:hAnsiTheme="majorBidi" w:cstheme="majorBidi"/>
+          <w:sz w:val="24"/>
+          <w:szCs w:val="24"/>
+        </w:rPr>
+      </w:pPr>
+    </w:p>
+    <w:p>
+      <w:pPr>
+        <w:pStyle w:val="Heading1"/>
+        <w:spacing w:before="0" w:line="240" w:lineRule="auto"/>
+        <w:contextualSpacing/>
+        <w:rPr>
+          <w:rFonts w:asciiTheme="majorBidi" w:hAnsiTheme="majorBidi"/>
+          <w:b/>
+          <w:bCs/>
+          <w:color w:val="002060"/>
+        </w:rPr>
+      </w:pPr>
+      <w:r>
+        <w:rPr>
+          <w:rFonts w:asciiTheme="majorBidi" w:hAnsiTheme="majorBidi"/>
+          <w:b/>
+          <w:bCs/>
+          <w:color w:val="002060"/>
+        </w:rPr>
+        <w:t>Link to Code (Dropbox)</w:t>
+      </w:r>
+    </w:p>
+    <w:p>
+      <w:pPr>
+        <w:pStyle w:val="ListParagraph"/>
+        <w:numPr>
+          <w:ilvl w:val="0"/>
+          <w:numId w:val="17"/>
+        </w:numPr>
+        <w:spacing w:after="0" w:line="240" w:lineRule="auto"/>
         <w:rPr>
           <w:rFonts w:asciiTheme="majorBidi" w:hAnsiTheme="majorBidi" w:cstheme="majorBidi"/>
           <w:sz w:val="24"/>
@@ -7908,7 +8712,7 @@
       </w:pPr>
     </w:p>
     <w:sectPr>
-      <w:footerReference w:type="default" r:id="rId30"/>
+      <w:footerReference w:type="default" r:id="rId33"/>
       <w:pgSz w:w="11906" w:h="16838" w:code="9"/>
       <w:pgMar w:top="720" w:right="720" w:bottom="720" w:left="720" w:header="720" w:footer="720" w:gutter="0"/>
       <w:pgNumType w:start="1"/>
@@ -7955,6 +8759,7 @@
         <w:docPartUnique/>
       </w:docPartObj>
     </w:sdtPr>
+    <w:sdtEndPr/>
     <w:sdtContent>
       <w:sdt>
         <w:sdtPr>
@@ -7964,6 +8769,7 @@
             <w:docPartUnique/>
           </w:docPartObj>
         </w:sdtPr>
+        <w:sdtEndPr/>
         <w:sdtContent>
           <w:p>
             <w:pPr>

</xml_diff>